<commit_message>
store avatar in file system
</commit_message>
<xml_diff>
--- a/doc/CV_Info.docx
+++ b/doc/CV_Info.docx
@@ -12,6 +12,7 @@
           <w:szCs w:val="40"/>
         </w:rPr>
       </w:pPr>
+      <w:bookmarkStart w:id="0" w:name="_GoBack"/>
       <w:r>
         <w:rPr>
           <w:rFonts w:ascii="Times New Roman" w:hAnsi="Times New Roman" w:cs="Times New Roman"/>
@@ -22,6 +23,7 @@
         <w:t>Curriculum Vitae</w:t>
       </w:r>
     </w:p>
+    <w:bookmarkEnd w:id="0"/>
     <w:p>
       <w:pPr>
         <w:jc w:val="center"/>
@@ -439,7 +441,6 @@
           <w:sz w:val="24"/>
           <w:szCs w:val="24"/>
         </w:rPr>
-        <w:lastRenderedPageBreak/>
         <w:t>Tips:</w:t>
       </w:r>
     </w:p>
@@ -506,6 +507,7 @@
           <w:sz w:val="24"/>
           <w:szCs w:val="24"/>
         </w:rPr>
+        <w:lastRenderedPageBreak/>
         <w:t>Lựa chọn format</w:t>
       </w:r>
     </w:p>
@@ -834,7 +836,6 @@
           <w:sz w:val="24"/>
           <w:szCs w:val="24"/>
         </w:rPr>
-        <w:lastRenderedPageBreak/>
         <w:t>Work Experience: List relevant work experience, including non-academic work that you feel is related. List the employer, position, and dates of employment. Include a brief list of your duties and/or accomplishments.</w:t>
       </w:r>
     </w:p>
@@ -866,6 +867,7 @@
           <w:sz w:val="24"/>
           <w:szCs w:val="24"/>
         </w:rPr>
+        <w:lastRenderedPageBreak/>
         <w:t>Teaching Experience: List any teaching positions you have held. Include the school, course name, and semester. You may also include any other relevant tutoring or group leadership experience.</w:t>
       </w:r>
     </w:p>
@@ -1162,109 +1164,109 @@
           <w:sz w:val="24"/>
           <w:szCs w:val="24"/>
         </w:rPr>
+        <w:t>This information is not included in U.S. CVs. It may be requested in other countries.</w:t>
+      </w:r>
+    </w:p>
+    <w:p>
+      <w:pPr>
+        <w:rPr>
+          <w:rFonts w:ascii="Times New Roman" w:hAnsi="Times New Roman" w:cs="Times New Roman"/>
+          <w:sz w:val="24"/>
+          <w:szCs w:val="24"/>
+        </w:rPr>
+      </w:pPr>
+      <w:r>
+        <w:rPr>
+          <w:rFonts w:ascii="Times New Roman" w:hAnsi="Times New Roman" w:cs="Times New Roman"/>
+          <w:sz w:val="24"/>
+          <w:szCs w:val="24"/>
+        </w:rPr>
+        <w:t>Date of Birth</w:t>
+      </w:r>
+    </w:p>
+    <w:p>
+      <w:pPr>
+        <w:rPr>
+          <w:rFonts w:ascii="Times New Roman" w:hAnsi="Times New Roman" w:cs="Times New Roman"/>
+          <w:sz w:val="24"/>
+          <w:szCs w:val="24"/>
+        </w:rPr>
+      </w:pPr>
+      <w:r>
+        <w:rPr>
+          <w:rFonts w:ascii="Times New Roman" w:hAnsi="Times New Roman" w:cs="Times New Roman"/>
+          <w:sz w:val="24"/>
+          <w:szCs w:val="24"/>
+        </w:rPr>
+        <w:t>Place of Birth</w:t>
+      </w:r>
+    </w:p>
+    <w:p>
+      <w:pPr>
+        <w:rPr>
+          <w:rFonts w:ascii="Times New Roman" w:hAnsi="Times New Roman" w:cs="Times New Roman"/>
+          <w:sz w:val="24"/>
+          <w:szCs w:val="24"/>
+        </w:rPr>
+      </w:pPr>
+      <w:r>
+        <w:rPr>
+          <w:rFonts w:ascii="Times New Roman" w:hAnsi="Times New Roman" w:cs="Times New Roman"/>
+          <w:sz w:val="24"/>
+          <w:szCs w:val="24"/>
+        </w:rPr>
+        <w:t>Citizenship</w:t>
+      </w:r>
+    </w:p>
+    <w:p>
+      <w:pPr>
+        <w:rPr>
+          <w:rFonts w:ascii="Times New Roman" w:hAnsi="Times New Roman" w:cs="Times New Roman"/>
+          <w:sz w:val="24"/>
+          <w:szCs w:val="24"/>
+        </w:rPr>
+      </w:pPr>
+      <w:r>
+        <w:rPr>
+          <w:rFonts w:ascii="Times New Roman" w:hAnsi="Times New Roman" w:cs="Times New Roman"/>
+          <w:sz w:val="24"/>
+          <w:szCs w:val="24"/>
+        </w:rPr>
+        <w:t>Visa Status</w:t>
+      </w:r>
+    </w:p>
+    <w:p>
+      <w:pPr>
+        <w:rPr>
+          <w:rFonts w:ascii="Times New Roman" w:hAnsi="Times New Roman" w:cs="Times New Roman"/>
+          <w:sz w:val="24"/>
+          <w:szCs w:val="24"/>
+        </w:rPr>
+      </w:pPr>
+      <w:r>
+        <w:rPr>
+          <w:rFonts w:ascii="Times New Roman" w:hAnsi="Times New Roman" w:cs="Times New Roman"/>
+          <w:sz w:val="24"/>
+          <w:szCs w:val="24"/>
+        </w:rPr>
+        <w:t>Gender</w:t>
+      </w:r>
+    </w:p>
+    <w:p>
+      <w:pPr>
+        <w:rPr>
+          <w:rFonts w:ascii="Times New Roman" w:hAnsi="Times New Roman" w:cs="Times New Roman"/>
+          <w:sz w:val="24"/>
+          <w:szCs w:val="24"/>
+        </w:rPr>
+      </w:pPr>
+      <w:r>
+        <w:rPr>
+          <w:rFonts w:ascii="Times New Roman" w:hAnsi="Times New Roman" w:cs="Times New Roman"/>
+          <w:sz w:val="24"/>
+          <w:szCs w:val="24"/>
+        </w:rPr>
         <w:lastRenderedPageBreak/>
-        <w:t>This information is not included in U.S. CVs. It may be requested in other countries.</w:t>
-      </w:r>
-    </w:p>
-    <w:p>
-      <w:pPr>
-        <w:rPr>
-          <w:rFonts w:ascii="Times New Roman" w:hAnsi="Times New Roman" w:cs="Times New Roman"/>
-          <w:sz w:val="24"/>
-          <w:szCs w:val="24"/>
-        </w:rPr>
-      </w:pPr>
-      <w:r>
-        <w:rPr>
-          <w:rFonts w:ascii="Times New Roman" w:hAnsi="Times New Roman" w:cs="Times New Roman"/>
-          <w:sz w:val="24"/>
-          <w:szCs w:val="24"/>
-        </w:rPr>
-        <w:t>Date of Birth</w:t>
-      </w:r>
-    </w:p>
-    <w:p>
-      <w:pPr>
-        <w:rPr>
-          <w:rFonts w:ascii="Times New Roman" w:hAnsi="Times New Roman" w:cs="Times New Roman"/>
-          <w:sz w:val="24"/>
-          <w:szCs w:val="24"/>
-        </w:rPr>
-      </w:pPr>
-      <w:r>
-        <w:rPr>
-          <w:rFonts w:ascii="Times New Roman" w:hAnsi="Times New Roman" w:cs="Times New Roman"/>
-          <w:sz w:val="24"/>
-          <w:szCs w:val="24"/>
-        </w:rPr>
-        <w:t>Place of Birth</w:t>
-      </w:r>
-    </w:p>
-    <w:p>
-      <w:pPr>
-        <w:rPr>
-          <w:rFonts w:ascii="Times New Roman" w:hAnsi="Times New Roman" w:cs="Times New Roman"/>
-          <w:sz w:val="24"/>
-          <w:szCs w:val="24"/>
-        </w:rPr>
-      </w:pPr>
-      <w:r>
-        <w:rPr>
-          <w:rFonts w:ascii="Times New Roman" w:hAnsi="Times New Roman" w:cs="Times New Roman"/>
-          <w:sz w:val="24"/>
-          <w:szCs w:val="24"/>
-        </w:rPr>
-        <w:t>Citizenship</w:t>
-      </w:r>
-    </w:p>
-    <w:p>
-      <w:pPr>
-        <w:rPr>
-          <w:rFonts w:ascii="Times New Roman" w:hAnsi="Times New Roman" w:cs="Times New Roman"/>
-          <w:sz w:val="24"/>
-          <w:szCs w:val="24"/>
-        </w:rPr>
-      </w:pPr>
-      <w:r>
-        <w:rPr>
-          <w:rFonts w:ascii="Times New Roman" w:hAnsi="Times New Roman" w:cs="Times New Roman"/>
-          <w:sz w:val="24"/>
-          <w:szCs w:val="24"/>
-        </w:rPr>
-        <w:t>Visa Status</w:t>
-      </w:r>
-    </w:p>
-    <w:p>
-      <w:pPr>
-        <w:rPr>
-          <w:rFonts w:ascii="Times New Roman" w:hAnsi="Times New Roman" w:cs="Times New Roman"/>
-          <w:sz w:val="24"/>
-          <w:szCs w:val="24"/>
-        </w:rPr>
-      </w:pPr>
-      <w:r>
-        <w:rPr>
-          <w:rFonts w:ascii="Times New Roman" w:hAnsi="Times New Roman" w:cs="Times New Roman"/>
-          <w:sz w:val="24"/>
-          <w:szCs w:val="24"/>
-        </w:rPr>
-        <w:t>Gender</w:t>
-      </w:r>
-    </w:p>
-    <w:p>
-      <w:pPr>
-        <w:rPr>
-          <w:rFonts w:ascii="Times New Roman" w:hAnsi="Times New Roman" w:cs="Times New Roman"/>
-          <w:sz w:val="24"/>
-          <w:szCs w:val="24"/>
-        </w:rPr>
-      </w:pPr>
-      <w:r>
-        <w:rPr>
-          <w:rFonts w:ascii="Times New Roman" w:hAnsi="Times New Roman" w:cs="Times New Roman"/>
-          <w:sz w:val="24"/>
-          <w:szCs w:val="24"/>
-        </w:rPr>
         <w:t>Marital Status</w:t>
       </w:r>
     </w:p>
@@ -1599,111 +1601,111 @@
           <w:sz w:val="24"/>
           <w:szCs w:val="24"/>
         </w:rPr>
+        <w:t>Awards</w:t>
+      </w:r>
+    </w:p>
+    <w:p>
+      <w:pPr>
+        <w:rPr>
+          <w:rFonts w:ascii="Times New Roman" w:hAnsi="Times New Roman" w:cs="Times New Roman"/>
+          <w:sz w:val="24"/>
+          <w:szCs w:val="24"/>
+        </w:rPr>
+      </w:pPr>
+    </w:p>
+    <w:p>
+      <w:pPr>
+        <w:rPr>
+          <w:rFonts w:ascii="Times New Roman" w:hAnsi="Times New Roman" w:cs="Times New Roman"/>
+          <w:sz w:val="24"/>
+          <w:szCs w:val="24"/>
+        </w:rPr>
+      </w:pPr>
+      <w:r>
+        <w:rPr>
+          <w:rFonts w:ascii="Times New Roman" w:hAnsi="Times New Roman" w:cs="Times New Roman"/>
+          <w:sz w:val="24"/>
+          <w:szCs w:val="24"/>
+        </w:rPr>
+        <w:t>Publications</w:t>
+      </w:r>
+    </w:p>
+    <w:p>
+      <w:pPr>
+        <w:rPr>
+          <w:rFonts w:ascii="Times New Roman" w:hAnsi="Times New Roman" w:cs="Times New Roman"/>
+          <w:sz w:val="24"/>
+          <w:szCs w:val="24"/>
+        </w:rPr>
+      </w:pPr>
+    </w:p>
+    <w:p>
+      <w:pPr>
+        <w:rPr>
+          <w:rFonts w:ascii="Times New Roman" w:hAnsi="Times New Roman" w:cs="Times New Roman"/>
+          <w:sz w:val="24"/>
+          <w:szCs w:val="24"/>
+        </w:rPr>
+      </w:pPr>
+      <w:r>
+        <w:rPr>
+          <w:rFonts w:ascii="Times New Roman" w:hAnsi="Times New Roman" w:cs="Times New Roman"/>
+          <w:sz w:val="24"/>
+          <w:szCs w:val="24"/>
+        </w:rPr>
+        <w:t>Books</w:t>
+      </w:r>
+    </w:p>
+    <w:p>
+      <w:pPr>
+        <w:rPr>
+          <w:rFonts w:ascii="Times New Roman" w:hAnsi="Times New Roman" w:cs="Times New Roman"/>
+          <w:sz w:val="24"/>
+          <w:szCs w:val="24"/>
+        </w:rPr>
+      </w:pPr>
+    </w:p>
+    <w:p>
+      <w:pPr>
+        <w:rPr>
+          <w:rFonts w:ascii="Times New Roman" w:hAnsi="Times New Roman" w:cs="Times New Roman"/>
+          <w:sz w:val="24"/>
+          <w:szCs w:val="24"/>
+        </w:rPr>
+      </w:pPr>
+      <w:r>
+        <w:rPr>
+          <w:rFonts w:ascii="Times New Roman" w:hAnsi="Times New Roman" w:cs="Times New Roman"/>
+          <w:sz w:val="24"/>
+          <w:szCs w:val="24"/>
+        </w:rPr>
+        <w:t>Professional Memberships</w:t>
+      </w:r>
+    </w:p>
+    <w:p>
+      <w:pPr>
+        <w:rPr>
+          <w:rFonts w:ascii="Times New Roman" w:hAnsi="Times New Roman" w:cs="Times New Roman"/>
+          <w:sz w:val="24"/>
+          <w:szCs w:val="24"/>
+        </w:rPr>
+      </w:pPr>
+    </w:p>
+    <w:p>
+      <w:pPr>
+        <w:rPr>
+          <w:rFonts w:ascii="Times New Roman" w:hAnsi="Times New Roman" w:cs="Times New Roman"/>
+          <w:sz w:val="24"/>
+          <w:szCs w:val="24"/>
+        </w:rPr>
+      </w:pPr>
+      <w:r>
+        <w:rPr>
+          <w:rFonts w:ascii="Times New Roman" w:hAnsi="Times New Roman" w:cs="Times New Roman"/>
+          <w:sz w:val="24"/>
+          <w:szCs w:val="24"/>
+        </w:rPr>
         <w:lastRenderedPageBreak/>
-        <w:t>Awards</w:t>
-      </w:r>
-    </w:p>
-    <w:p>
-      <w:pPr>
-        <w:rPr>
-          <w:rFonts w:ascii="Times New Roman" w:hAnsi="Times New Roman" w:cs="Times New Roman"/>
-          <w:sz w:val="24"/>
-          <w:szCs w:val="24"/>
-        </w:rPr>
-      </w:pPr>
-    </w:p>
-    <w:p>
-      <w:pPr>
-        <w:rPr>
-          <w:rFonts w:ascii="Times New Roman" w:hAnsi="Times New Roman" w:cs="Times New Roman"/>
-          <w:sz w:val="24"/>
-          <w:szCs w:val="24"/>
-        </w:rPr>
-      </w:pPr>
-      <w:r>
-        <w:rPr>
-          <w:rFonts w:ascii="Times New Roman" w:hAnsi="Times New Roman" w:cs="Times New Roman"/>
-          <w:sz w:val="24"/>
-          <w:szCs w:val="24"/>
-        </w:rPr>
-        <w:t>Publications</w:t>
-      </w:r>
-    </w:p>
-    <w:p>
-      <w:pPr>
-        <w:rPr>
-          <w:rFonts w:ascii="Times New Roman" w:hAnsi="Times New Roman" w:cs="Times New Roman"/>
-          <w:sz w:val="24"/>
-          <w:szCs w:val="24"/>
-        </w:rPr>
-      </w:pPr>
-    </w:p>
-    <w:p>
-      <w:pPr>
-        <w:rPr>
-          <w:rFonts w:ascii="Times New Roman" w:hAnsi="Times New Roman" w:cs="Times New Roman"/>
-          <w:sz w:val="24"/>
-          <w:szCs w:val="24"/>
-        </w:rPr>
-      </w:pPr>
-      <w:r>
-        <w:rPr>
-          <w:rFonts w:ascii="Times New Roman" w:hAnsi="Times New Roman" w:cs="Times New Roman"/>
-          <w:sz w:val="24"/>
-          <w:szCs w:val="24"/>
-        </w:rPr>
-        <w:t>Books</w:t>
-      </w:r>
-    </w:p>
-    <w:p>
-      <w:pPr>
-        <w:rPr>
-          <w:rFonts w:ascii="Times New Roman" w:hAnsi="Times New Roman" w:cs="Times New Roman"/>
-          <w:sz w:val="24"/>
-          <w:szCs w:val="24"/>
-        </w:rPr>
-      </w:pPr>
-    </w:p>
-    <w:p>
-      <w:pPr>
-        <w:rPr>
-          <w:rFonts w:ascii="Times New Roman" w:hAnsi="Times New Roman" w:cs="Times New Roman"/>
-          <w:sz w:val="24"/>
-          <w:szCs w:val="24"/>
-        </w:rPr>
-      </w:pPr>
-      <w:r>
-        <w:rPr>
-          <w:rFonts w:ascii="Times New Roman" w:hAnsi="Times New Roman" w:cs="Times New Roman"/>
-          <w:sz w:val="24"/>
-          <w:szCs w:val="24"/>
-        </w:rPr>
-        <w:t>Professional Memberships</w:t>
-      </w:r>
-    </w:p>
-    <w:p>
-      <w:pPr>
-        <w:rPr>
-          <w:rFonts w:ascii="Times New Roman" w:hAnsi="Times New Roman" w:cs="Times New Roman"/>
-          <w:sz w:val="24"/>
-          <w:szCs w:val="24"/>
-        </w:rPr>
-      </w:pPr>
-    </w:p>
-    <w:p>
-      <w:pPr>
-        <w:rPr>
-          <w:rFonts w:ascii="Times New Roman" w:hAnsi="Times New Roman" w:cs="Times New Roman"/>
-          <w:sz w:val="24"/>
-          <w:szCs w:val="24"/>
-        </w:rPr>
-      </w:pPr>
-      <w:r>
-        <w:rPr>
-          <w:rFonts w:ascii="Times New Roman" w:hAnsi="Times New Roman" w:cs="Times New Roman"/>
-          <w:sz w:val="24"/>
-          <w:szCs w:val="24"/>
-        </w:rPr>
         <w:t>Interests</w:t>
       </w:r>
     </w:p>
@@ -2032,171 +2034,171 @@
           <w:sz w:val="24"/>
           <w:szCs w:val="24"/>
         </w:rPr>
+        <w:t>Professional experience</w:t>
+      </w:r>
+    </w:p>
+    <w:p>
+      <w:pPr>
+        <w:rPr>
+          <w:rFonts w:ascii="Times New Roman" w:hAnsi="Times New Roman" w:cs="Times New Roman"/>
+          <w:sz w:val="24"/>
+          <w:szCs w:val="24"/>
+        </w:rPr>
+      </w:pPr>
+      <w:r>
+        <w:rPr>
+          <w:rFonts w:ascii="Times New Roman" w:hAnsi="Times New Roman" w:cs="Times New Roman"/>
+          <w:sz w:val="24"/>
+          <w:szCs w:val="24"/>
+        </w:rPr>
+        <w:t>Qualifications and skills</w:t>
+      </w:r>
+    </w:p>
+    <w:p>
+      <w:pPr>
+        <w:rPr>
+          <w:rFonts w:ascii="Times New Roman" w:hAnsi="Times New Roman" w:cs="Times New Roman"/>
+          <w:sz w:val="24"/>
+          <w:szCs w:val="24"/>
+        </w:rPr>
+      </w:pPr>
+      <w:r>
+        <w:rPr>
+          <w:rFonts w:ascii="Times New Roman" w:hAnsi="Times New Roman" w:cs="Times New Roman"/>
+          <w:sz w:val="24"/>
+          <w:szCs w:val="24"/>
+        </w:rPr>
+        <w:t>Awards and honors</w:t>
+      </w:r>
+    </w:p>
+    <w:p>
+      <w:pPr>
+        <w:rPr>
+          <w:rFonts w:ascii="Times New Roman" w:hAnsi="Times New Roman" w:cs="Times New Roman"/>
+          <w:sz w:val="24"/>
+          <w:szCs w:val="24"/>
+        </w:rPr>
+      </w:pPr>
+      <w:r>
+        <w:rPr>
+          <w:rFonts w:ascii="Times New Roman" w:hAnsi="Times New Roman" w:cs="Times New Roman"/>
+          <w:sz w:val="24"/>
+          <w:szCs w:val="24"/>
+        </w:rPr>
+        <w:t>Publications and presentations</w:t>
+      </w:r>
+    </w:p>
+    <w:p>
+      <w:pPr>
+        <w:rPr>
+          <w:rFonts w:ascii="Times New Roman" w:hAnsi="Times New Roman" w:cs="Times New Roman"/>
+          <w:sz w:val="24"/>
+          <w:szCs w:val="24"/>
+        </w:rPr>
+      </w:pPr>
+      <w:r>
+        <w:rPr>
+          <w:rFonts w:ascii="Times New Roman" w:hAnsi="Times New Roman" w:cs="Times New Roman"/>
+          <w:sz w:val="24"/>
+          <w:szCs w:val="24"/>
+        </w:rPr>
+        <w:t>Grants and scholarships</w:t>
+      </w:r>
+    </w:p>
+    <w:p>
+      <w:pPr>
+        <w:rPr>
+          <w:rFonts w:ascii="Times New Roman" w:hAnsi="Times New Roman" w:cs="Times New Roman"/>
+          <w:sz w:val="24"/>
+          <w:szCs w:val="24"/>
+        </w:rPr>
+      </w:pPr>
+      <w:r>
+        <w:rPr>
+          <w:rFonts w:ascii="Times New Roman" w:hAnsi="Times New Roman" w:cs="Times New Roman"/>
+          <w:sz w:val="24"/>
+          <w:szCs w:val="24"/>
+        </w:rPr>
+        <w:t>Licenses and certifications</w:t>
+      </w:r>
+    </w:p>
+    <w:p>
+      <w:pPr>
+        <w:rPr>
+          <w:rFonts w:ascii="Times New Roman" w:hAnsi="Times New Roman" w:cs="Times New Roman"/>
+          <w:sz w:val="24"/>
+          <w:szCs w:val="24"/>
+        </w:rPr>
+      </w:pPr>
+      <w:r>
+        <w:rPr>
+          <w:rFonts w:ascii="Times New Roman" w:hAnsi="Times New Roman" w:cs="Times New Roman"/>
+          <w:sz w:val="24"/>
+          <w:szCs w:val="24"/>
+        </w:rPr>
+        <w:t>Professional associations</w:t>
+      </w:r>
+    </w:p>
+    <w:p>
+      <w:pPr>
+        <w:rPr>
+          <w:rFonts w:ascii="Times New Roman" w:hAnsi="Times New Roman" w:cs="Times New Roman"/>
+          <w:sz w:val="24"/>
+          <w:szCs w:val="24"/>
+        </w:rPr>
+      </w:pPr>
+    </w:p>
+    <w:p>
+      <w:pPr>
+        <w:rPr>
+          <w:rFonts w:ascii="Times New Roman" w:hAnsi="Times New Roman" w:cs="Times New Roman"/>
+          <w:b/>
+          <w:sz w:val="24"/>
+          <w:szCs w:val="24"/>
+        </w:rPr>
+      </w:pPr>
+      <w:r>
+        <w:rPr>
+          <w:rFonts w:ascii="Times New Roman" w:hAnsi="Times New Roman" w:cs="Times New Roman"/>
+          <w:b/>
+          <w:sz w:val="24"/>
+          <w:szCs w:val="24"/>
+        </w:rPr>
+        <w:t>Functional</w:t>
+      </w:r>
+    </w:p>
+    <w:p>
+      <w:pPr>
+        <w:rPr>
+          <w:rFonts w:ascii="Times New Roman" w:hAnsi="Times New Roman" w:cs="Times New Roman"/>
+          <w:sz w:val="24"/>
+          <w:szCs w:val="24"/>
+        </w:rPr>
+      </w:pPr>
+      <w:r>
+        <w:rPr>
+          <w:rFonts w:ascii="Times New Roman" w:hAnsi="Times New Roman" w:cs="Times New Roman"/>
+          <w:sz w:val="24"/>
+          <w:szCs w:val="24"/>
+        </w:rPr>
+        <w:t>Contact information</w:t>
+      </w:r>
+    </w:p>
+    <w:p>
+      <w:pPr>
+        <w:rPr>
+          <w:rFonts w:ascii="Times New Roman" w:hAnsi="Times New Roman" w:cs="Times New Roman"/>
+          <w:sz w:val="24"/>
+          <w:szCs w:val="24"/>
+        </w:rPr>
+      </w:pPr>
+      <w:r>
+        <w:rPr>
+          <w:rFonts w:ascii="Times New Roman" w:hAnsi="Times New Roman" w:cs="Times New Roman"/>
+          <w:sz w:val="24"/>
+          <w:szCs w:val="24"/>
+        </w:rPr>
         <w:lastRenderedPageBreak/>
-        <w:t>Professional experience</w:t>
-      </w:r>
-    </w:p>
-    <w:p>
-      <w:pPr>
-        <w:rPr>
-          <w:rFonts w:ascii="Times New Roman" w:hAnsi="Times New Roman" w:cs="Times New Roman"/>
-          <w:sz w:val="24"/>
-          <w:szCs w:val="24"/>
-        </w:rPr>
-      </w:pPr>
-      <w:r>
-        <w:rPr>
-          <w:rFonts w:ascii="Times New Roman" w:hAnsi="Times New Roman" w:cs="Times New Roman"/>
-          <w:sz w:val="24"/>
-          <w:szCs w:val="24"/>
-        </w:rPr>
-        <w:t>Qualifications and skills</w:t>
-      </w:r>
-    </w:p>
-    <w:p>
-      <w:pPr>
-        <w:rPr>
-          <w:rFonts w:ascii="Times New Roman" w:hAnsi="Times New Roman" w:cs="Times New Roman"/>
-          <w:sz w:val="24"/>
-          <w:szCs w:val="24"/>
-        </w:rPr>
-      </w:pPr>
-      <w:r>
-        <w:rPr>
-          <w:rFonts w:ascii="Times New Roman" w:hAnsi="Times New Roman" w:cs="Times New Roman"/>
-          <w:sz w:val="24"/>
-          <w:szCs w:val="24"/>
-        </w:rPr>
-        <w:t>Awards and honors</w:t>
-      </w:r>
-    </w:p>
-    <w:p>
-      <w:pPr>
-        <w:rPr>
-          <w:rFonts w:ascii="Times New Roman" w:hAnsi="Times New Roman" w:cs="Times New Roman"/>
-          <w:sz w:val="24"/>
-          <w:szCs w:val="24"/>
-        </w:rPr>
-      </w:pPr>
-      <w:r>
-        <w:rPr>
-          <w:rFonts w:ascii="Times New Roman" w:hAnsi="Times New Roman" w:cs="Times New Roman"/>
-          <w:sz w:val="24"/>
-          <w:szCs w:val="24"/>
-        </w:rPr>
-        <w:t>Publications and presentations</w:t>
-      </w:r>
-    </w:p>
-    <w:p>
-      <w:pPr>
-        <w:rPr>
-          <w:rFonts w:ascii="Times New Roman" w:hAnsi="Times New Roman" w:cs="Times New Roman"/>
-          <w:sz w:val="24"/>
-          <w:szCs w:val="24"/>
-        </w:rPr>
-      </w:pPr>
-      <w:r>
-        <w:rPr>
-          <w:rFonts w:ascii="Times New Roman" w:hAnsi="Times New Roman" w:cs="Times New Roman"/>
-          <w:sz w:val="24"/>
-          <w:szCs w:val="24"/>
-        </w:rPr>
-        <w:t>Grants and scholarships</w:t>
-      </w:r>
-    </w:p>
-    <w:p>
-      <w:pPr>
-        <w:rPr>
-          <w:rFonts w:ascii="Times New Roman" w:hAnsi="Times New Roman" w:cs="Times New Roman"/>
-          <w:sz w:val="24"/>
-          <w:szCs w:val="24"/>
-        </w:rPr>
-      </w:pPr>
-      <w:r>
-        <w:rPr>
-          <w:rFonts w:ascii="Times New Roman" w:hAnsi="Times New Roman" w:cs="Times New Roman"/>
-          <w:sz w:val="24"/>
-          <w:szCs w:val="24"/>
-        </w:rPr>
-        <w:t>Licenses and certifications</w:t>
-      </w:r>
-    </w:p>
-    <w:p>
-      <w:pPr>
-        <w:rPr>
-          <w:rFonts w:ascii="Times New Roman" w:hAnsi="Times New Roman" w:cs="Times New Roman"/>
-          <w:sz w:val="24"/>
-          <w:szCs w:val="24"/>
-        </w:rPr>
-      </w:pPr>
-      <w:r>
-        <w:rPr>
-          <w:rFonts w:ascii="Times New Roman" w:hAnsi="Times New Roman" w:cs="Times New Roman"/>
-          <w:sz w:val="24"/>
-          <w:szCs w:val="24"/>
-        </w:rPr>
-        <w:t>Professional associations</w:t>
-      </w:r>
-    </w:p>
-    <w:p>
-      <w:pPr>
-        <w:rPr>
-          <w:rFonts w:ascii="Times New Roman" w:hAnsi="Times New Roman" w:cs="Times New Roman"/>
-          <w:sz w:val="24"/>
-          <w:szCs w:val="24"/>
-        </w:rPr>
-      </w:pPr>
-    </w:p>
-    <w:p>
-      <w:pPr>
-        <w:rPr>
-          <w:rFonts w:ascii="Times New Roman" w:hAnsi="Times New Roman" w:cs="Times New Roman"/>
-          <w:b/>
-          <w:sz w:val="24"/>
-          <w:szCs w:val="24"/>
-        </w:rPr>
-      </w:pPr>
-      <w:r>
-        <w:rPr>
-          <w:rFonts w:ascii="Times New Roman" w:hAnsi="Times New Roman" w:cs="Times New Roman"/>
-          <w:b/>
-          <w:sz w:val="24"/>
-          <w:szCs w:val="24"/>
-        </w:rPr>
-        <w:t>Functional</w:t>
-      </w:r>
-    </w:p>
-    <w:p>
-      <w:pPr>
-        <w:rPr>
-          <w:rFonts w:ascii="Times New Roman" w:hAnsi="Times New Roman" w:cs="Times New Roman"/>
-          <w:sz w:val="24"/>
-          <w:szCs w:val="24"/>
-        </w:rPr>
-      </w:pPr>
-      <w:r>
-        <w:rPr>
-          <w:rFonts w:ascii="Times New Roman" w:hAnsi="Times New Roman" w:cs="Times New Roman"/>
-          <w:sz w:val="24"/>
-          <w:szCs w:val="24"/>
-        </w:rPr>
-        <w:t>Contact information</w:t>
-      </w:r>
-    </w:p>
-    <w:p>
-      <w:pPr>
-        <w:rPr>
-          <w:rFonts w:ascii="Times New Roman" w:hAnsi="Times New Roman" w:cs="Times New Roman"/>
-          <w:sz w:val="24"/>
-          <w:szCs w:val="24"/>
-        </w:rPr>
-      </w:pPr>
-      <w:r>
-        <w:rPr>
-          <w:rFonts w:ascii="Times New Roman" w:hAnsi="Times New Roman" w:cs="Times New Roman"/>
-          <w:sz w:val="24"/>
-          <w:szCs w:val="24"/>
-        </w:rPr>
         <w:t>Qualifications and skills</w:t>
       </w:r>
     </w:p>
@@ -2496,283 +2498,283 @@
           <w:sz w:val="24"/>
           <w:szCs w:val="24"/>
         </w:rPr>
+        <w:t>font: 11-12</w:t>
+      </w:r>
+    </w:p>
+    <w:p>
+      <w:pPr>
+        <w:rPr>
+          <w:rFonts w:ascii="Times New Roman" w:hAnsi="Times New Roman" w:cs="Times New Roman"/>
+          <w:sz w:val="24"/>
+          <w:szCs w:val="24"/>
+        </w:rPr>
+      </w:pPr>
+      <w:r>
+        <w:rPr>
+          <w:rFonts w:ascii="Times New Roman" w:hAnsi="Times New Roman" w:cs="Times New Roman"/>
+          <w:sz w:val="24"/>
+          <w:szCs w:val="24"/>
+        </w:rPr>
+        <w:t>margin: 1 inch</w:t>
+      </w:r>
+    </w:p>
+    <w:p>
+      <w:pPr>
+        <w:rPr>
+          <w:rFonts w:ascii="Times New Roman" w:hAnsi="Times New Roman" w:cs="Times New Roman"/>
+          <w:sz w:val="24"/>
+          <w:szCs w:val="24"/>
+        </w:rPr>
+      </w:pPr>
+    </w:p>
+    <w:p>
+      <w:pPr>
+        <w:rPr>
+          <w:rFonts w:ascii="Times New Roman" w:hAnsi="Times New Roman" w:cs="Times New Roman"/>
+          <w:sz w:val="24"/>
+          <w:szCs w:val="24"/>
+        </w:rPr>
+      </w:pPr>
+      <w:r>
+        <w:rPr>
+          <w:rFonts w:ascii="Times New Roman" w:hAnsi="Times New Roman" w:cs="Times New Roman"/>
+          <w:sz w:val="24"/>
+          <w:szCs w:val="24"/>
+        </w:rPr>
+        <w:t>Contact Information</w:t>
+      </w:r>
+    </w:p>
+    <w:p>
+      <w:pPr>
+        <w:rPr>
+          <w:rFonts w:ascii="Times New Roman" w:hAnsi="Times New Roman" w:cs="Times New Roman"/>
+          <w:sz w:val="24"/>
+          <w:szCs w:val="24"/>
+        </w:rPr>
+      </w:pPr>
+      <w:r>
+        <w:rPr>
+          <w:rFonts w:ascii="Times New Roman" w:hAnsi="Times New Roman" w:cs="Times New Roman"/>
+          <w:sz w:val="24"/>
+          <w:szCs w:val="24"/>
+        </w:rPr>
+        <w:t>Personal Profile</w:t>
+      </w:r>
+    </w:p>
+    <w:p>
+      <w:pPr>
+        <w:rPr>
+          <w:rFonts w:ascii="Times New Roman" w:hAnsi="Times New Roman" w:cs="Times New Roman"/>
+          <w:sz w:val="24"/>
+          <w:szCs w:val="24"/>
+        </w:rPr>
+      </w:pPr>
+      <w:r>
+        <w:rPr>
+          <w:rFonts w:ascii="Times New Roman" w:hAnsi="Times New Roman" w:cs="Times New Roman"/>
+          <w:sz w:val="24"/>
+          <w:szCs w:val="24"/>
+        </w:rPr>
+        <w:t>Work Experience</w:t>
+      </w:r>
+    </w:p>
+    <w:p>
+      <w:pPr>
+        <w:rPr>
+          <w:rFonts w:ascii="Times New Roman" w:hAnsi="Times New Roman" w:cs="Times New Roman"/>
+          <w:sz w:val="24"/>
+          <w:szCs w:val="24"/>
+        </w:rPr>
+      </w:pPr>
+      <w:r>
+        <w:rPr>
+          <w:rFonts w:ascii="Times New Roman" w:hAnsi="Times New Roman" w:cs="Times New Roman"/>
+          <w:sz w:val="24"/>
+          <w:szCs w:val="24"/>
+        </w:rPr>
+        <w:t>Education</w:t>
+      </w:r>
+    </w:p>
+    <w:p>
+      <w:pPr>
+        <w:rPr>
+          <w:rFonts w:ascii="Times New Roman" w:hAnsi="Times New Roman" w:cs="Times New Roman"/>
+          <w:sz w:val="24"/>
+          <w:szCs w:val="24"/>
+        </w:rPr>
+      </w:pPr>
+      <w:r>
+        <w:rPr>
+          <w:rFonts w:ascii="Times New Roman" w:hAnsi="Times New Roman" w:cs="Times New Roman"/>
+          <w:sz w:val="24"/>
+          <w:szCs w:val="24"/>
+        </w:rPr>
+        <w:t>Skills</w:t>
+      </w:r>
+    </w:p>
+    <w:p>
+      <w:pPr>
+        <w:rPr>
+          <w:rFonts w:ascii="Times New Roman" w:hAnsi="Times New Roman" w:cs="Times New Roman"/>
+          <w:sz w:val="24"/>
+          <w:szCs w:val="24"/>
+        </w:rPr>
+      </w:pPr>
+      <w:r>
+        <w:rPr>
+          <w:rFonts w:ascii="Times New Roman" w:hAnsi="Times New Roman" w:cs="Times New Roman"/>
+          <w:sz w:val="24"/>
+          <w:szCs w:val="24"/>
+        </w:rPr>
+        <w:t>Additional Sections</w:t>
+      </w:r>
+    </w:p>
+    <w:p>
+      <w:pPr>
+        <w:rPr>
+          <w:rFonts w:ascii="Times New Roman" w:hAnsi="Times New Roman" w:cs="Times New Roman"/>
+          <w:sz w:val="24"/>
+          <w:szCs w:val="24"/>
+        </w:rPr>
+      </w:pPr>
+    </w:p>
+    <w:p>
+      <w:pPr>
+        <w:rPr>
+          <w:rFonts w:ascii="Times New Roman" w:hAnsi="Times New Roman" w:cs="Times New Roman"/>
+          <w:b/>
+          <w:sz w:val="24"/>
+          <w:szCs w:val="24"/>
+        </w:rPr>
+      </w:pPr>
+      <w:r>
+        <w:rPr>
+          <w:rFonts w:ascii="Times New Roman" w:hAnsi="Times New Roman" w:cs="Times New Roman"/>
+          <w:b/>
+          <w:sz w:val="24"/>
+          <w:szCs w:val="24"/>
+        </w:rPr>
+        <w:t>Additional:</w:t>
+      </w:r>
+    </w:p>
+    <w:p>
+      <w:pPr>
+        <w:rPr>
+          <w:rFonts w:ascii="Times New Roman" w:hAnsi="Times New Roman" w:cs="Times New Roman"/>
+          <w:sz w:val="24"/>
+          <w:szCs w:val="24"/>
+        </w:rPr>
+      </w:pPr>
+      <w:r>
+        <w:rPr>
+          <w:rFonts w:ascii="Times New Roman" w:hAnsi="Times New Roman" w:cs="Times New Roman"/>
+          <w:sz w:val="24"/>
+          <w:szCs w:val="24"/>
+        </w:rPr>
+        <w:t>Industry awards</w:t>
+      </w:r>
+    </w:p>
+    <w:p>
+      <w:pPr>
+        <w:rPr>
+          <w:rFonts w:ascii="Times New Roman" w:hAnsi="Times New Roman" w:cs="Times New Roman"/>
+          <w:sz w:val="24"/>
+          <w:szCs w:val="24"/>
+        </w:rPr>
+      </w:pPr>
+      <w:r>
+        <w:rPr>
+          <w:rFonts w:ascii="Times New Roman" w:hAnsi="Times New Roman" w:cs="Times New Roman"/>
+          <w:sz w:val="24"/>
+          <w:szCs w:val="24"/>
+        </w:rPr>
         <w:lastRenderedPageBreak/>
-        <w:t>font: 11-12</w:t>
-      </w:r>
-    </w:p>
-    <w:p>
-      <w:pPr>
-        <w:rPr>
-          <w:rFonts w:ascii="Times New Roman" w:hAnsi="Times New Roman" w:cs="Times New Roman"/>
-          <w:sz w:val="24"/>
-          <w:szCs w:val="24"/>
-        </w:rPr>
-      </w:pPr>
-      <w:r>
-        <w:rPr>
-          <w:rFonts w:ascii="Times New Roman" w:hAnsi="Times New Roman" w:cs="Times New Roman"/>
-          <w:sz w:val="24"/>
-          <w:szCs w:val="24"/>
-        </w:rPr>
-        <w:t>margin: 1 inch</w:t>
-      </w:r>
-    </w:p>
-    <w:p>
-      <w:pPr>
-        <w:rPr>
-          <w:rFonts w:ascii="Times New Roman" w:hAnsi="Times New Roman" w:cs="Times New Roman"/>
-          <w:sz w:val="24"/>
-          <w:szCs w:val="24"/>
-        </w:rPr>
-      </w:pPr>
-    </w:p>
-    <w:p>
-      <w:pPr>
-        <w:rPr>
-          <w:rFonts w:ascii="Times New Roman" w:hAnsi="Times New Roman" w:cs="Times New Roman"/>
-          <w:sz w:val="24"/>
-          <w:szCs w:val="24"/>
-        </w:rPr>
-      </w:pPr>
-      <w:r>
-        <w:rPr>
-          <w:rFonts w:ascii="Times New Roman" w:hAnsi="Times New Roman" w:cs="Times New Roman"/>
-          <w:sz w:val="24"/>
-          <w:szCs w:val="24"/>
-        </w:rPr>
-        <w:t>Contact Information</w:t>
-      </w:r>
-    </w:p>
-    <w:p>
-      <w:pPr>
-        <w:rPr>
-          <w:rFonts w:ascii="Times New Roman" w:hAnsi="Times New Roman" w:cs="Times New Roman"/>
-          <w:sz w:val="24"/>
-          <w:szCs w:val="24"/>
-        </w:rPr>
-      </w:pPr>
-      <w:r>
-        <w:rPr>
-          <w:rFonts w:ascii="Times New Roman" w:hAnsi="Times New Roman" w:cs="Times New Roman"/>
-          <w:sz w:val="24"/>
-          <w:szCs w:val="24"/>
-        </w:rPr>
-        <w:t>Personal Profile</w:t>
-      </w:r>
-    </w:p>
-    <w:p>
-      <w:pPr>
-        <w:rPr>
-          <w:rFonts w:ascii="Times New Roman" w:hAnsi="Times New Roman" w:cs="Times New Roman"/>
-          <w:sz w:val="24"/>
-          <w:szCs w:val="24"/>
-        </w:rPr>
-      </w:pPr>
-      <w:r>
-        <w:rPr>
-          <w:rFonts w:ascii="Times New Roman" w:hAnsi="Times New Roman" w:cs="Times New Roman"/>
-          <w:sz w:val="24"/>
-          <w:szCs w:val="24"/>
-        </w:rPr>
-        <w:t>Work Experience</w:t>
-      </w:r>
-    </w:p>
-    <w:p>
-      <w:pPr>
-        <w:rPr>
-          <w:rFonts w:ascii="Times New Roman" w:hAnsi="Times New Roman" w:cs="Times New Roman"/>
-          <w:sz w:val="24"/>
-          <w:szCs w:val="24"/>
-        </w:rPr>
-      </w:pPr>
-      <w:r>
-        <w:rPr>
-          <w:rFonts w:ascii="Times New Roman" w:hAnsi="Times New Roman" w:cs="Times New Roman"/>
-          <w:sz w:val="24"/>
-          <w:szCs w:val="24"/>
-        </w:rPr>
-        <w:t>Education</w:t>
-      </w:r>
-    </w:p>
-    <w:p>
-      <w:pPr>
-        <w:rPr>
-          <w:rFonts w:ascii="Times New Roman" w:hAnsi="Times New Roman" w:cs="Times New Roman"/>
-          <w:sz w:val="24"/>
-          <w:szCs w:val="24"/>
-        </w:rPr>
-      </w:pPr>
-      <w:r>
-        <w:rPr>
-          <w:rFonts w:ascii="Times New Roman" w:hAnsi="Times New Roman" w:cs="Times New Roman"/>
-          <w:sz w:val="24"/>
-          <w:szCs w:val="24"/>
-        </w:rPr>
-        <w:t>Skills</w:t>
-      </w:r>
-    </w:p>
-    <w:p>
-      <w:pPr>
-        <w:rPr>
-          <w:rFonts w:ascii="Times New Roman" w:hAnsi="Times New Roman" w:cs="Times New Roman"/>
-          <w:sz w:val="24"/>
-          <w:szCs w:val="24"/>
-        </w:rPr>
-      </w:pPr>
-      <w:r>
-        <w:rPr>
-          <w:rFonts w:ascii="Times New Roman" w:hAnsi="Times New Roman" w:cs="Times New Roman"/>
-          <w:sz w:val="24"/>
-          <w:szCs w:val="24"/>
-        </w:rPr>
-        <w:t>Additional Sections</w:t>
-      </w:r>
-    </w:p>
-    <w:p>
-      <w:pPr>
-        <w:rPr>
-          <w:rFonts w:ascii="Times New Roman" w:hAnsi="Times New Roman" w:cs="Times New Roman"/>
-          <w:sz w:val="24"/>
-          <w:szCs w:val="24"/>
-        </w:rPr>
-      </w:pPr>
-    </w:p>
-    <w:p>
-      <w:pPr>
+        <w:t>Professional certifications</w:t>
+      </w:r>
+    </w:p>
+    <w:p>
+      <w:pPr>
+        <w:rPr>
+          <w:rFonts w:ascii="Times New Roman" w:hAnsi="Times New Roman" w:cs="Times New Roman"/>
+          <w:sz w:val="24"/>
+          <w:szCs w:val="24"/>
+        </w:rPr>
+      </w:pPr>
+      <w:r>
+        <w:rPr>
+          <w:rFonts w:ascii="Times New Roman" w:hAnsi="Times New Roman" w:cs="Times New Roman"/>
+          <w:sz w:val="24"/>
+          <w:szCs w:val="24"/>
+        </w:rPr>
+        <w:t>Publications</w:t>
+      </w:r>
+    </w:p>
+    <w:p>
+      <w:pPr>
+        <w:rPr>
+          <w:rFonts w:ascii="Times New Roman" w:hAnsi="Times New Roman" w:cs="Times New Roman"/>
+          <w:sz w:val="24"/>
+          <w:szCs w:val="24"/>
+        </w:rPr>
+      </w:pPr>
+      <w:r>
+        <w:rPr>
+          <w:rFonts w:ascii="Times New Roman" w:hAnsi="Times New Roman" w:cs="Times New Roman"/>
+          <w:sz w:val="24"/>
+          <w:szCs w:val="24"/>
+        </w:rPr>
+        <w:t>Professional affiliations</w:t>
+      </w:r>
+    </w:p>
+    <w:p>
+      <w:pPr>
+        <w:rPr>
+          <w:rFonts w:ascii="Times New Roman" w:hAnsi="Times New Roman" w:cs="Times New Roman"/>
+          <w:sz w:val="24"/>
+          <w:szCs w:val="24"/>
+        </w:rPr>
+      </w:pPr>
+      <w:r>
+        <w:rPr>
+          <w:rFonts w:ascii="Times New Roman" w:hAnsi="Times New Roman" w:cs="Times New Roman"/>
+          <w:sz w:val="24"/>
+          <w:szCs w:val="24"/>
+        </w:rPr>
+        <w:t>Conferences attended</w:t>
+      </w:r>
+    </w:p>
+    <w:p>
+      <w:pPr>
+        <w:rPr>
+          <w:rFonts w:ascii="Times New Roman" w:hAnsi="Times New Roman" w:cs="Times New Roman"/>
+          <w:sz w:val="24"/>
+          <w:szCs w:val="24"/>
+        </w:rPr>
+      </w:pPr>
+      <w:r>
+        <w:rPr>
+          <w:rFonts w:ascii="Times New Roman" w:hAnsi="Times New Roman" w:cs="Times New Roman"/>
+          <w:sz w:val="24"/>
+          <w:szCs w:val="24"/>
+        </w:rPr>
+        <w:t>Additional training</w:t>
+      </w:r>
+    </w:p>
+    <w:p>
+      <w:pPr>
+        <w:rPr>
+          <w:rFonts w:ascii="Times New Roman" w:hAnsi="Times New Roman" w:cs="Times New Roman"/>
+          <w:sz w:val="24"/>
+          <w:szCs w:val="24"/>
+        </w:rPr>
+      </w:pPr>
+      <w:r>
         <w:rPr>
           <w:rFonts w:ascii="Times New Roman" w:hAnsi="Times New Roman" w:cs="Times New Roman"/>
           <w:b/>
           <w:sz w:val="24"/>
           <w:szCs w:val="24"/>
         </w:rPr>
-      </w:pPr>
-      <w:r>
-        <w:rPr>
-          <w:rFonts w:ascii="Times New Roman" w:hAnsi="Times New Roman" w:cs="Times New Roman"/>
-          <w:b/>
-          <w:sz w:val="24"/>
-          <w:szCs w:val="24"/>
-        </w:rPr>
-        <w:t>Additional:</w:t>
-      </w:r>
-    </w:p>
-    <w:p>
-      <w:pPr>
-        <w:rPr>
-          <w:rFonts w:ascii="Times New Roman" w:hAnsi="Times New Roman" w:cs="Times New Roman"/>
-          <w:sz w:val="24"/>
-          <w:szCs w:val="24"/>
-        </w:rPr>
-      </w:pPr>
-      <w:r>
-        <w:rPr>
-          <w:rFonts w:ascii="Times New Roman" w:hAnsi="Times New Roman" w:cs="Times New Roman"/>
-          <w:sz w:val="24"/>
-          <w:szCs w:val="24"/>
-        </w:rPr>
-        <w:t>Industry awards</w:t>
-      </w:r>
-    </w:p>
-    <w:p>
-      <w:pPr>
-        <w:rPr>
-          <w:rFonts w:ascii="Times New Roman" w:hAnsi="Times New Roman" w:cs="Times New Roman"/>
-          <w:sz w:val="24"/>
-          <w:szCs w:val="24"/>
-        </w:rPr>
-      </w:pPr>
-      <w:r>
-        <w:rPr>
-          <w:rFonts w:ascii="Times New Roman" w:hAnsi="Times New Roman" w:cs="Times New Roman"/>
-          <w:sz w:val="24"/>
-          <w:szCs w:val="24"/>
-        </w:rPr>
-        <w:t>Professional certifications</w:t>
-      </w:r>
-    </w:p>
-    <w:p>
-      <w:pPr>
-        <w:rPr>
-          <w:rFonts w:ascii="Times New Roman" w:hAnsi="Times New Roman" w:cs="Times New Roman"/>
-          <w:sz w:val="24"/>
-          <w:szCs w:val="24"/>
-        </w:rPr>
-      </w:pPr>
-      <w:r>
-        <w:rPr>
-          <w:rFonts w:ascii="Times New Roman" w:hAnsi="Times New Roman" w:cs="Times New Roman"/>
-          <w:sz w:val="24"/>
-          <w:szCs w:val="24"/>
-        </w:rPr>
-        <w:t>Publications</w:t>
-      </w:r>
-    </w:p>
-    <w:p>
-      <w:pPr>
-        <w:rPr>
-          <w:rFonts w:ascii="Times New Roman" w:hAnsi="Times New Roman" w:cs="Times New Roman"/>
-          <w:sz w:val="24"/>
-          <w:szCs w:val="24"/>
-        </w:rPr>
-      </w:pPr>
-      <w:r>
-        <w:rPr>
-          <w:rFonts w:ascii="Times New Roman" w:hAnsi="Times New Roman" w:cs="Times New Roman"/>
-          <w:sz w:val="24"/>
-          <w:szCs w:val="24"/>
-        </w:rPr>
-        <w:t>Professional affiliations</w:t>
-      </w:r>
-    </w:p>
-    <w:p>
-      <w:pPr>
-        <w:rPr>
-          <w:rFonts w:ascii="Times New Roman" w:hAnsi="Times New Roman" w:cs="Times New Roman"/>
-          <w:sz w:val="24"/>
-          <w:szCs w:val="24"/>
-        </w:rPr>
-      </w:pPr>
-      <w:r>
-        <w:rPr>
-          <w:rFonts w:ascii="Times New Roman" w:hAnsi="Times New Roman" w:cs="Times New Roman"/>
-          <w:sz w:val="24"/>
-          <w:szCs w:val="24"/>
-        </w:rPr>
-        <w:t>Conferences attended</w:t>
-      </w:r>
-    </w:p>
-    <w:p>
-      <w:pPr>
-        <w:rPr>
-          <w:rFonts w:ascii="Times New Roman" w:hAnsi="Times New Roman" w:cs="Times New Roman"/>
-          <w:sz w:val="24"/>
-          <w:szCs w:val="24"/>
-        </w:rPr>
-      </w:pPr>
-      <w:r>
-        <w:rPr>
-          <w:rFonts w:ascii="Times New Roman" w:hAnsi="Times New Roman" w:cs="Times New Roman"/>
-          <w:sz w:val="24"/>
-          <w:szCs w:val="24"/>
-        </w:rPr>
-        <w:t>Additional training</w:t>
-      </w:r>
-    </w:p>
-    <w:p>
-      <w:pPr>
-        <w:rPr>
-          <w:rFonts w:ascii="Times New Roman" w:hAnsi="Times New Roman" w:cs="Times New Roman"/>
-          <w:sz w:val="24"/>
-          <w:szCs w:val="24"/>
-        </w:rPr>
-      </w:pPr>
-      <w:r>
-        <w:rPr>
-          <w:rFonts w:ascii="Times New Roman" w:hAnsi="Times New Roman" w:cs="Times New Roman"/>
-          <w:b/>
-          <w:sz w:val="24"/>
-          <w:szCs w:val="24"/>
-        </w:rPr>
         <w:t>For student</w:t>
       </w:r>
       <w:r>
@@ -2885,11 +2887,9 @@
         </w:rPr>
         <w:t>Personal blog</w:t>
       </w:r>
-      <w:bookmarkStart w:id="0" w:name="_GoBack"/>
-      <w:bookmarkEnd w:id="0"/>
     </w:p>
     <w:sectPr>
-      <w:pgSz w:w="12240" w:h="15840"/>
+      <w:pgSz w:w="11906" w:h="16838" w:code="9"/>
       <w:pgMar w:top="1440" w:right="1440" w:bottom="1440" w:left="1440" w:header="720" w:footer="720" w:gutter="0"/>
       <w:cols w:space="720"/>
       <w:docGrid w:linePitch="360"/>

</xml_diff>